<commit_message>
Add defend messages in Advance.java
</commit_message>
<xml_diff>
--- a/Team_19_Build3_Document.docx
+++ b/Team_19_Build3_Document.docx
@@ -318,6 +318,14 @@
                 <w:szCs w:val="28"/>
               </w:rPr>
             </w:pPr>
+            <w:r>
+              <w:rPr>
+                <w:b/>
+                <w:sz w:val="28"/>
+                <w:szCs w:val="28"/>
+              </w:rPr>
+              <w:t>40165709</w:t>
+            </w:r>
           </w:p>
         </w:tc>
       </w:tr>
@@ -668,10 +676,10 @@
           <w:szCs w:val="28"/>
         </w:rPr>
         <w:drawing>
-          <wp:inline distT="0" distB="0" distL="0" distR="0" wp14:anchorId="70E20DDE" wp14:editId="61BA7E93">
-            <wp:extent cx="5822950" cy="5806440"/>
-            <wp:effectExtent l="0" t="0" r="6350" b="3810"/>
-            <wp:docPr id="2" name="Picture 2"/>
+          <wp:inline distT="0" distB="0" distL="0" distR="0" wp14:anchorId="3A86795A" wp14:editId="7546CD60">
+            <wp:extent cx="5731510" cy="4594860"/>
+            <wp:effectExtent l="0" t="0" r="2540" b="0"/>
+            <wp:docPr id="6" name="Picture 6"/>
             <wp:cNvGraphicFramePr>
               <a:graphicFrameLocks xmlns:a="http://schemas.openxmlformats.org/drawingml/2006/main" noChangeAspect="1"/>
             </wp:cNvGraphicFramePr>
@@ -679,7 +687,7 @@
               <a:graphicData uri="http://schemas.openxmlformats.org/drawingml/2006/picture">
                 <pic:pic xmlns:pic="http://schemas.openxmlformats.org/drawingml/2006/picture">
                   <pic:nvPicPr>
-                    <pic:cNvPr id="2" name="Picture 2"/>
+                    <pic:cNvPr id="6" name="Picture 6"/>
                     <pic:cNvPicPr/>
                   </pic:nvPicPr>
                   <pic:blipFill>
@@ -697,7 +705,7 @@
                   <pic:spPr>
                     <a:xfrm>
                       <a:off x="0" y="0"/>
-                      <a:ext cx="5822950" cy="5806440"/>
+                      <a:ext cx="5731510" cy="4594860"/>
                     </a:xfrm>
                     <a:prstGeom prst="rect">
                       <a:avLst/>
@@ -969,6 +977,58 @@
         </w:rPr>
         <w:t>Refactoring existing code</w:t>
       </w:r>
+    </w:p>
+    <w:p>
+      <w:pPr>
+        <w:widowControl/>
+        <w:spacing w:after="160" w:line="259" w:lineRule="auto"/>
+        <w:jc w:val="both"/>
+        <w:rPr>
+          <w:b/>
+          <w:bCs/>
+          <w:sz w:val="24"/>
+          <w:szCs w:val="24"/>
+        </w:rPr>
+      </w:pPr>
+    </w:p>
+    <w:p>
+      <w:pPr>
+        <w:widowControl/>
+        <w:spacing w:after="160" w:line="259" w:lineRule="auto"/>
+        <w:jc w:val="both"/>
+        <w:rPr>
+          <w:b/>
+          <w:bCs/>
+          <w:sz w:val="24"/>
+          <w:szCs w:val="24"/>
+        </w:rPr>
+      </w:pPr>
+    </w:p>
+    <w:p>
+      <w:pPr>
+        <w:widowControl/>
+        <w:spacing w:after="160" w:line="259" w:lineRule="auto"/>
+        <w:jc w:val="both"/>
+        <w:rPr>
+          <w:b/>
+          <w:bCs/>
+          <w:sz w:val="24"/>
+          <w:szCs w:val="24"/>
+        </w:rPr>
+      </w:pPr>
+    </w:p>
+    <w:p>
+      <w:pPr>
+        <w:widowControl/>
+        <w:spacing w:after="160" w:line="259" w:lineRule="auto"/>
+        <w:jc w:val="both"/>
+        <w:rPr>
+          <w:b/>
+          <w:bCs/>
+          <w:sz w:val="24"/>
+          <w:szCs w:val="24"/>
+        </w:rPr>
+      </w:pPr>
     </w:p>
     <w:p>
       <w:pPr>
@@ -1572,10 +1632,10 @@
           <w:szCs w:val="28"/>
         </w:rPr>
         <w:drawing>
-          <wp:inline distT="0" distB="0" distL="0" distR="0" wp14:anchorId="3E054FF3" wp14:editId="658CA09B">
-            <wp:extent cx="5731510" cy="2468880"/>
-            <wp:effectExtent l="0" t="0" r="2540" b="7620"/>
-            <wp:docPr id="5" name="Picture 5"/>
+          <wp:inline distT="0" distB="0" distL="0" distR="0" wp14:anchorId="52FD4D7A" wp14:editId="005914BC">
+            <wp:extent cx="5629275" cy="3257550"/>
+            <wp:effectExtent l="0" t="0" r="9525" b="0"/>
+            <wp:docPr id="7" name="Picture 7"/>
             <wp:cNvGraphicFramePr>
               <a:graphicFrameLocks xmlns:a="http://schemas.openxmlformats.org/drawingml/2006/main" noChangeAspect="1"/>
             </wp:cNvGraphicFramePr>
@@ -1583,7 +1643,7 @@
               <a:graphicData uri="http://schemas.openxmlformats.org/drawingml/2006/picture">
                 <pic:pic xmlns:pic="http://schemas.openxmlformats.org/drawingml/2006/picture">
                   <pic:nvPicPr>
-                    <pic:cNvPr id="5" name="Picture 5"/>
+                    <pic:cNvPr id="7" name="Picture 7"/>
                     <pic:cNvPicPr/>
                   </pic:nvPicPr>
                   <pic:blipFill>
@@ -1601,7 +1661,7 @@
                   <pic:spPr>
                     <a:xfrm>
                       <a:off x="0" y="0"/>
-                      <a:ext cx="5731510" cy="2468880"/>
+                      <a:ext cx="5629275" cy="3257550"/>
                     </a:xfrm>
                     <a:prstGeom prst="rect">
                       <a:avLst/>
@@ -1755,10 +1815,41 @@
           <w:sz w:val="24"/>
           <w:szCs w:val="24"/>
         </w:rPr>
-        <w:t xml:space="preserve">Here we use mainly two adaptees: ConsquestMapWriter &amp; </w:t>
+        <w:t xml:space="preserve">Here we use mainly two </w:t>
       </w:r>
       <w:proofErr w:type="spellStart"/>
-      <w:proofErr w:type="gramStart"/>
+      <w:r>
+        <w:rPr>
+          <w:sz w:val="24"/>
+          <w:szCs w:val="24"/>
+        </w:rPr>
+        <w:t>adaptees</w:t>
+      </w:r>
+      <w:proofErr w:type="spellEnd"/>
+      <w:r>
+        <w:rPr>
+          <w:sz w:val="24"/>
+          <w:szCs w:val="24"/>
+        </w:rPr>
+        <w:t xml:space="preserve">: </w:t>
+      </w:r>
+      <w:proofErr w:type="spellStart"/>
+      <w:r>
+        <w:rPr>
+          <w:sz w:val="24"/>
+          <w:szCs w:val="24"/>
+        </w:rPr>
+        <w:t>ConsquestMapWriter</w:t>
+      </w:r>
+      <w:proofErr w:type="spellEnd"/>
+      <w:r>
+        <w:rPr>
+          <w:sz w:val="24"/>
+          <w:szCs w:val="24"/>
+        </w:rPr>
+        <w:t xml:space="preserve"> &amp; </w:t>
+      </w:r>
+      <w:proofErr w:type="spellStart"/>
       <w:r>
         <w:rPr>
           <w:sz w:val="24"/>
@@ -1767,7 +1858,6 @@
         <w:t>EditConquestMap</w:t>
       </w:r>
       <w:proofErr w:type="spellEnd"/>
-      <w:proofErr w:type="gramEnd"/>
       <w:r>
         <w:rPr>
           <w:sz w:val="24"/>
@@ -1993,7 +2083,6 @@
           <w:sz w:val="32"/>
           <w:szCs w:val="32"/>
         </w:rPr>
-        <w:lastRenderedPageBreak/>
         <w:t>Possible Refactoring Targets :</w:t>
       </w:r>
     </w:p>
@@ -2118,7 +2207,55 @@
           <w:sz w:val="24"/>
           <w:szCs w:val="24"/>
         </w:rPr>
-        <w:t xml:space="preserve">Modify gameplayer command to pass strategy as an </w:t>
+        <w:t xml:space="preserve">Modify gameplayer command to pass strategy as an argument </w:t>
+      </w:r>
+    </w:p>
+    <w:p>
+      <w:pPr>
+        <w:widowControl/>
+        <w:spacing w:after="160" w:line="259" w:lineRule="auto"/>
+        <w:ind w:left="360"/>
+        <w:jc w:val="both"/>
+        <w:rPr>
+          <w:rFonts w:eastAsiaTheme="minorHAnsi"/>
+          <w:sz w:val="24"/>
+          <w:szCs w:val="24"/>
+        </w:rPr>
+      </w:pPr>
+      <w:r>
+        <w:rPr>
+          <w:rFonts w:eastAsiaTheme="minorHAnsi"/>
+          <w:sz w:val="24"/>
+          <w:szCs w:val="24"/>
+        </w:rPr>
+        <w:t xml:space="preserve">4. </w:t>
+      </w:r>
+      <w:bookmarkStart w:id="0" w:name="_Hlk69290780"/>
+      <w:r>
+        <w:rPr>
+          <w:rFonts w:eastAsiaTheme="minorHAnsi"/>
+          <w:sz w:val="24"/>
+          <w:szCs w:val="24"/>
+        </w:rPr>
+        <w:t xml:space="preserve">Modify </w:t>
+      </w:r>
+      <w:proofErr w:type="spellStart"/>
+      <w:r>
+        <w:rPr>
+          <w:rFonts w:eastAsiaTheme="minorHAnsi"/>
+          <w:sz w:val="24"/>
+          <w:szCs w:val="24"/>
+        </w:rPr>
+        <w:t>savemap</w:t>
+      </w:r>
+      <w:proofErr w:type="spellEnd"/>
+      <w:r>
+        <w:rPr>
+          <w:rFonts w:eastAsiaTheme="minorHAnsi"/>
+          <w:sz w:val="24"/>
+          <w:szCs w:val="24"/>
+        </w:rPr>
+        <w:t xml:space="preserve"> command to pass Map </w:t>
       </w:r>
       <w:proofErr w:type="gramStart"/>
       <w:r>
@@ -2127,7 +2264,7 @@
           <w:sz w:val="24"/>
           <w:szCs w:val="24"/>
         </w:rPr>
-        <w:t>argument</w:t>
+        <w:t>type  (</w:t>
       </w:r>
       <w:proofErr w:type="gramEnd"/>
       <w:r>
@@ -2136,66 +2273,8 @@
           <w:sz w:val="24"/>
           <w:szCs w:val="24"/>
         </w:rPr>
-        <w:t xml:space="preserve"> </w:t>
-      </w:r>
-    </w:p>
-    <w:p>
-      <w:pPr>
-        <w:widowControl/>
-        <w:spacing w:after="160" w:line="259" w:lineRule="auto"/>
-        <w:ind w:left="360"/>
-        <w:jc w:val="both"/>
-        <w:rPr>
-          <w:rFonts w:eastAsiaTheme="minorHAnsi"/>
-          <w:sz w:val="24"/>
-          <w:szCs w:val="24"/>
-        </w:rPr>
-      </w:pPr>
-      <w:r>
-        <w:rPr>
-          <w:rFonts w:eastAsiaTheme="minorHAnsi"/>
-          <w:sz w:val="24"/>
-          <w:szCs w:val="24"/>
-        </w:rPr>
-        <w:t xml:space="preserve">4. </w:t>
-      </w:r>
-      <w:bookmarkStart w:id="0" w:name="_Hlk69290780"/>
-      <w:r>
-        <w:rPr>
-          <w:rFonts w:eastAsiaTheme="minorHAnsi"/>
-          <w:sz w:val="24"/>
-          <w:szCs w:val="24"/>
-        </w:rPr>
-        <w:t xml:space="preserve">Modify </w:t>
-      </w:r>
-      <w:proofErr w:type="spellStart"/>
-      <w:r>
-        <w:rPr>
-          <w:rFonts w:eastAsiaTheme="minorHAnsi"/>
-          <w:sz w:val="24"/>
-          <w:szCs w:val="24"/>
-        </w:rPr>
-        <w:t>savemap</w:t>
-      </w:r>
-      <w:proofErr w:type="spellEnd"/>
-      <w:r>
-        <w:rPr>
-          <w:rFonts w:eastAsiaTheme="minorHAnsi"/>
-          <w:sz w:val="24"/>
-          <w:szCs w:val="24"/>
-        </w:rPr>
-        <w:t xml:space="preserve"> command to pass Map type  (Conquest or Domination) to save </w:t>
-      </w:r>
-      <w:proofErr w:type="gramStart"/>
-      <w:r>
-        <w:rPr>
-          <w:rFonts w:eastAsiaTheme="minorHAnsi"/>
-          <w:sz w:val="24"/>
-          <w:szCs w:val="24"/>
-        </w:rPr>
-        <w:t>map</w:t>
-      </w:r>
-      <w:proofErr w:type="gramEnd"/>
+        <w:t>Conquest or Domination) to save map</w:t>
+      </w:r>
     </w:p>
     <w:bookmarkEnd w:id="0"/>
     <w:p>
@@ -2603,7 +2682,6 @@
           <w:sz w:val="32"/>
           <w:szCs w:val="32"/>
         </w:rPr>
-        <w:lastRenderedPageBreak/>
         <w:t>Refactoring: -</w:t>
       </w:r>
     </w:p>
@@ -2690,7 +2768,27 @@
           <w:szCs w:val="24"/>
           <w:lang w:val="en-IN"/>
         </w:rPr>
-        <w:t xml:space="preserve">our current user-driven player code so that the implementation of the Player’s issueOrder() method’s </w:t>
+        <w:t xml:space="preserve">our current user-driven player code so that the implementation of the Player’s </w:t>
+      </w:r>
+      <w:proofErr w:type="spellStart"/>
+      <w:r>
+        <w:rPr>
+          <w:rFonts w:asciiTheme="minorHAnsi" w:eastAsiaTheme="minorHAnsi" w:hAnsiTheme="minorHAnsi" w:cstheme="minorBidi"/>
+          <w:sz w:val="24"/>
+          <w:szCs w:val="24"/>
+          <w:lang w:val="en-IN"/>
+        </w:rPr>
+        <w:t>issueOrder</w:t>
+      </w:r>
+      <w:proofErr w:type="spellEnd"/>
+      <w:r>
+        <w:rPr>
+          <w:rFonts w:asciiTheme="minorHAnsi" w:eastAsiaTheme="minorHAnsi" w:hAnsiTheme="minorHAnsi" w:cstheme="minorBidi"/>
+          <w:sz w:val="24"/>
+          <w:szCs w:val="24"/>
+          <w:lang w:val="en-IN"/>
+        </w:rPr>
+        <w:t xml:space="preserve">() method’s </w:t>
       </w:r>
       <w:proofErr w:type="spellStart"/>
       <w:r>
@@ -2828,6 +2926,7 @@
       <w:r>
         <w:rPr>
           <w:rFonts w:asciiTheme="minorHAnsi" w:eastAsiaTheme="minorHAnsi" w:hAnsiTheme="minorHAnsi" w:cstheme="minorBidi"/>
+          <w:noProof/>
           <w:sz w:val="24"/>
           <w:szCs w:val="24"/>
           <w:lang w:val="en-IN"/>
@@ -2901,6 +3000,7 @@
       <w:r>
         <w:rPr>
           <w:rFonts w:asciiTheme="minorHAnsi" w:eastAsiaTheme="minorHAnsi" w:hAnsiTheme="minorHAnsi" w:cstheme="minorBidi"/>
+          <w:noProof/>
           <w:sz w:val="24"/>
           <w:szCs w:val="24"/>
           <w:lang w:val="en-IN"/>
@@ -2966,6 +3066,7 @@
           <w:szCs w:val="24"/>
           <w:lang w:val="en-IN"/>
         </w:rPr>
+        <w:lastRenderedPageBreak/>
         <w:t>Constructor added in Player Class to store strategy type (Before and After)</w:t>
       </w:r>
       <w:r>
@@ -2994,11 +3095,11 @@
       <w:r>
         <w:rPr>
           <w:rFonts w:asciiTheme="minorHAnsi" w:eastAsiaTheme="minorHAnsi" w:hAnsiTheme="minorHAnsi" w:cstheme="minorBidi"/>
-          <w:sz w:val="24"/>
-          <w:szCs w:val="24"/>
-          <w:lang w:val="en-IN"/>
-        </w:rPr>
-        <w:lastRenderedPageBreak/>
+          <w:noProof/>
+          <w:sz w:val="24"/>
+          <w:szCs w:val="24"/>
+          <w:lang w:val="en-IN"/>
+        </w:rPr>
         <w:drawing>
           <wp:inline distT="0" distB="0" distL="0" distR="0" wp14:anchorId="0996D05D" wp14:editId="7287950D">
             <wp:extent cx="5731510" cy="2826385"/>
@@ -3263,7 +3364,6 @@
         </w:rPr>
         <w:t xml:space="preserve"> </w:t>
       </w:r>
-      <w:proofErr w:type="gramStart"/>
       <w:r>
         <w:rPr>
           <w:rFonts w:eastAsiaTheme="minorHAnsi"/>
@@ -3280,17 +3380,7 @@
           <w:szCs w:val="24"/>
           <w:lang w:val="en-IN"/>
         </w:rPr>
-        <w:t>be</w:t>
-      </w:r>
-      <w:proofErr w:type="gramEnd"/>
-      <w:r>
-        <w:rPr>
-          <w:rFonts w:eastAsiaTheme="minorHAnsi"/>
-          <w:sz w:val="24"/>
-          <w:szCs w:val="24"/>
-          <w:lang w:val="en-IN"/>
-        </w:rPr>
-        <w:t xml:space="preserve"> able to decide to use either the original “domination” file reader or the “conquest” file reader adapter when a file is opened, depending on the file type. When a map file is saved, the user </w:t>
+        <w:t xml:space="preserve">be able to decide to use either the original “domination” file reader or the “conquest” file reader adapter when a file is opened, depending on the file type. When a map file is saved, the user </w:t>
       </w:r>
       <w:r>
         <w:rPr>
@@ -3395,6 +3485,7 @@
           <w:szCs w:val="24"/>
           <w:lang w:val="en-IN"/>
         </w:rPr>
+        <w:lastRenderedPageBreak/>
         <w:t>EditMapAdapter</w:t>
       </w:r>
       <w:proofErr w:type="spellEnd"/>
@@ -3424,11 +3515,11 @@
       <w:r>
         <w:rPr>
           <w:rFonts w:eastAsiaTheme="minorHAnsi"/>
-          <w:sz w:val="24"/>
-          <w:szCs w:val="24"/>
-          <w:lang w:val="en-IN"/>
-        </w:rPr>
-        <w:lastRenderedPageBreak/>
+          <w:noProof/>
+          <w:sz w:val="24"/>
+          <w:szCs w:val="24"/>
+          <w:lang w:val="en-IN"/>
+        </w:rPr>
         <w:drawing>
           <wp:inline distT="0" distB="0" distL="0" distR="0" wp14:anchorId="29C7A821" wp14:editId="5B4E6A34">
             <wp:extent cx="5731510" cy="5455285"/>
@@ -3530,6 +3621,7 @@
       <w:r>
         <w:rPr>
           <w:rFonts w:eastAsiaTheme="minorHAnsi"/>
+          <w:noProof/>
           <w:sz w:val="24"/>
           <w:szCs w:val="24"/>
           <w:lang w:val="en-IN"/>
@@ -3815,6 +3907,7 @@
       <w:r>
         <w:rPr>
           <w:rFonts w:eastAsiaTheme="minorHAnsi"/>
+          <w:noProof/>
           <w:sz w:val="24"/>
           <w:szCs w:val="24"/>
           <w:lang w:val="en-IN"/>
@@ -3874,6 +3967,7 @@
       <w:r>
         <w:rPr>
           <w:rFonts w:eastAsiaTheme="minorHAnsi"/>
+          <w:noProof/>
           <w:sz w:val="24"/>
           <w:szCs w:val="24"/>
           <w:lang w:val="en-IN"/>
@@ -4056,18 +4150,8 @@
           <w:sz w:val="28"/>
           <w:szCs w:val="28"/>
         </w:rPr>
-        <w:t xml:space="preserve">(Conquest or Domination) to save the </w:t>
-      </w:r>
-      <w:proofErr w:type="gramStart"/>
-      <w:r>
-        <w:rPr>
-          <w:rFonts w:eastAsiaTheme="minorHAnsi"/>
-          <w:sz w:val="28"/>
-          <w:szCs w:val="28"/>
-        </w:rPr>
-        <w:t>map</w:t>
-      </w:r>
-      <w:proofErr w:type="gramEnd"/>
+        <w:t>(Conquest or Domination) to save the map</w:t>
+      </w:r>
     </w:p>
     <w:p>
       <w:pPr>
@@ -4213,6 +4297,7 @@
       <w:r>
         <w:rPr>
           <w:rFonts w:eastAsiaTheme="minorHAnsi"/>
+          <w:noProof/>
           <w:sz w:val="24"/>
           <w:szCs w:val="24"/>
           <w:lang w:val="en-IN"/>
@@ -4271,6 +4356,7 @@
       <w:r>
         <w:rPr>
           <w:rFonts w:eastAsiaTheme="minorHAnsi"/>
+          <w:noProof/>
           <w:sz w:val="24"/>
           <w:szCs w:val="24"/>
           <w:lang w:val="en-IN"/>

</xml_diff>

<commit_message>
Add remaining refactoring in document
</commit_message>
<xml_diff>
--- a/Team_19_Build3_Document.docx
+++ b/Team_19_Build3_Document.docx
@@ -4587,7 +4587,47 @@
           <w:szCs w:val="24"/>
           <w:lang w:val="en-IN"/>
         </w:rPr>
-        <w:t>Functions including Reinforcement armies assignment, Random Number Generator for assigning countries to players randomly, assign cards to players on winning a battle all were refactored into separate class and moved under GameUtils package.</w:t>
+        <w:t xml:space="preserve">Functions including Reinforcement </w:t>
+      </w:r>
+      <w:proofErr w:type="gramStart"/>
+      <w:r>
+        <w:rPr>
+          <w:rFonts w:eastAsiaTheme="minorHAnsi"/>
+          <w:sz w:val="24"/>
+          <w:szCs w:val="24"/>
+          <w:lang w:val="en-IN"/>
+        </w:rPr>
+        <w:t>armies</w:t>
+      </w:r>
+      <w:proofErr w:type="gramEnd"/>
+      <w:r>
+        <w:rPr>
+          <w:rFonts w:eastAsiaTheme="minorHAnsi"/>
+          <w:sz w:val="24"/>
+          <w:szCs w:val="24"/>
+          <w:lang w:val="en-IN"/>
+        </w:rPr>
+        <w:t xml:space="preserve"> assignment, Random Number Generator for assigning countries to players randomly, assign cards to players on winning a battle all were refactored into separate class and moved under </w:t>
+      </w:r>
+      <w:proofErr w:type="spellStart"/>
+      <w:r>
+        <w:rPr>
+          <w:rFonts w:eastAsiaTheme="minorHAnsi"/>
+          <w:sz w:val="24"/>
+          <w:szCs w:val="24"/>
+          <w:lang w:val="en-IN"/>
+        </w:rPr>
+        <w:t>GameUtils</w:t>
+      </w:r>
+      <w:proofErr w:type="spellEnd"/>
+      <w:r>
+        <w:rPr>
+          <w:rFonts w:eastAsiaTheme="minorHAnsi"/>
+          <w:sz w:val="24"/>
+          <w:szCs w:val="24"/>
+          <w:lang w:val="en-IN"/>
+        </w:rPr>
+        <w:t xml:space="preserve"> package.</w:t>
       </w:r>
     </w:p>
     <w:p>
@@ -4607,49 +4647,769 @@
     </w:p>
     <w:p>
       <w:pPr>
+        <w:rPr>
+          <w:b/>
+          <w:bCs/>
+        </w:rPr>
+      </w:pPr>
+      <w:r>
+        <w:rPr>
+          <w:b/>
+          <w:bCs/>
+        </w:rPr>
+        <w:t>Before</w:t>
+      </w:r>
+    </w:p>
+    <w:p>
+      <w:pPr>
+        <w:pStyle w:val="HTMLPreformatted"/>
+        <w:shd w:val="clear" w:color="auto" w:fill="2B2B2B"/>
+        <w:rPr>
+          <w:color w:val="A9B7C6"/>
+        </w:rPr>
+      </w:pPr>
+      <w:r>
+        <w:rPr>
+          <w:color w:val="CC7832"/>
+        </w:rPr>
+        <w:t xml:space="preserve">public static </w:t>
+      </w:r>
+      <w:r>
+        <w:rPr>
+          <w:color w:val="A9B7C6"/>
+        </w:rPr>
+        <w:t xml:space="preserve">Map </w:t>
+      </w:r>
+      <w:proofErr w:type="spellStart"/>
+      <w:proofErr w:type="gramStart"/>
+      <w:r>
+        <w:rPr>
+          <w:color w:val="FFC66D"/>
+        </w:rPr>
+        <w:t>editMap</w:t>
+      </w:r>
+      <w:proofErr w:type="spellEnd"/>
+      <w:r>
+        <w:rPr>
+          <w:color w:val="A9B7C6"/>
+        </w:rPr>
+        <w:t>(</w:t>
+      </w:r>
+      <w:proofErr w:type="gramEnd"/>
+      <w:r>
+        <w:rPr>
+          <w:color w:val="A9B7C6"/>
+        </w:rPr>
+        <w:t xml:space="preserve">String </w:t>
+      </w:r>
+      <w:proofErr w:type="spellStart"/>
+      <w:r>
+        <w:rPr>
+          <w:color w:val="A9B7C6"/>
+        </w:rPr>
+        <w:t>p_fileName</w:t>
+      </w:r>
+      <w:proofErr w:type="spellEnd"/>
+      <w:r>
+        <w:rPr>
+          <w:color w:val="A9B7C6"/>
+        </w:rPr>
+        <w:t xml:space="preserve">) </w:t>
+      </w:r>
+      <w:r>
+        <w:rPr>
+          <w:color w:val="CC7832"/>
+        </w:rPr>
+        <w:t xml:space="preserve">throws </w:t>
+      </w:r>
+      <w:proofErr w:type="spellStart"/>
+      <w:r>
+        <w:rPr>
+          <w:color w:val="A9B7C6"/>
+        </w:rPr>
+        <w:t>InvalidMapException</w:t>
+      </w:r>
+      <w:proofErr w:type="spellEnd"/>
+      <w:r>
+        <w:rPr>
+          <w:color w:val="A9B7C6"/>
+        </w:rPr>
+        <w:t xml:space="preserve"> {</w:t>
+      </w:r>
+      <w:r>
+        <w:rPr>
+          <w:color w:val="A9B7C6"/>
+        </w:rPr>
+        <w:br/>
+      </w:r>
+      <w:r>
+        <w:rPr>
+          <w:color w:val="A9B7C6"/>
+        </w:rPr>
+        <w:br/>
+        <w:t xml:space="preserve">   </w:t>
+      </w:r>
+      <w:r>
+        <w:rPr>
+          <w:color w:val="CC7832"/>
+        </w:rPr>
+        <w:t xml:space="preserve">return </w:t>
+      </w:r>
+      <w:proofErr w:type="spellStart"/>
+      <w:r>
+        <w:rPr>
+          <w:i/>
+          <w:iCs/>
+          <w:color w:val="9876AA"/>
+        </w:rPr>
+        <w:t>d_editConquestMap</w:t>
+      </w:r>
+      <w:r>
+        <w:rPr>
+          <w:color w:val="A9B7C6"/>
+        </w:rPr>
+        <w:t>.</w:t>
+      </w:r>
+      <w:r>
+        <w:rPr>
+          <w:i/>
+          <w:iCs/>
+          <w:color w:val="A9B7C6"/>
+        </w:rPr>
+        <w:t>editConquestMap</w:t>
+      </w:r>
+      <w:proofErr w:type="spellEnd"/>
+      <w:r>
+        <w:rPr>
+          <w:color w:val="A9B7C6"/>
+        </w:rPr>
+        <w:t>(</w:t>
+      </w:r>
+      <w:proofErr w:type="spellStart"/>
+      <w:r>
+        <w:rPr>
+          <w:color w:val="A9B7C6"/>
+        </w:rPr>
+        <w:t>p_fileName</w:t>
+      </w:r>
+      <w:proofErr w:type="spellEnd"/>
+      <w:r>
+        <w:rPr>
+          <w:color w:val="A9B7C6"/>
+        </w:rPr>
+        <w:t>)</w:t>
+      </w:r>
+      <w:r>
+        <w:rPr>
+          <w:color w:val="CC7832"/>
+        </w:rPr>
+        <w:t>;</w:t>
+      </w:r>
+      <w:r>
+        <w:rPr>
+          <w:color w:val="CC7832"/>
+        </w:rPr>
+        <w:br/>
+      </w:r>
+      <w:r>
+        <w:rPr>
+          <w:color w:val="A9B7C6"/>
+        </w:rPr>
+        <w:t>}</w:t>
+      </w:r>
+    </w:p>
+    <w:p/>
+    <w:p>
+      <w:pPr>
+        <w:rPr>
+          <w:b/>
+          <w:bCs/>
+        </w:rPr>
+      </w:pPr>
+      <w:r>
+        <w:rPr>
+          <w:b/>
+          <w:bCs/>
+        </w:rPr>
+        <w:t>After</w:t>
+      </w:r>
+    </w:p>
+    <w:p>
+      <w:pPr>
+        <w:shd w:val="clear" w:color="auto" w:fill="2B2B2B"/>
+        <w:tabs>
+          <w:tab w:val="left" w:pos="916"/>
+          <w:tab w:val="left" w:pos="1832"/>
+          <w:tab w:val="left" w:pos="2748"/>
+          <w:tab w:val="left" w:pos="3664"/>
+          <w:tab w:val="left" w:pos="4580"/>
+          <w:tab w:val="left" w:pos="5496"/>
+          <w:tab w:val="left" w:pos="6412"/>
+          <w:tab w:val="left" w:pos="7328"/>
+          <w:tab w:val="left" w:pos="8244"/>
+          <w:tab w:val="left" w:pos="9160"/>
+          <w:tab w:val="left" w:pos="10076"/>
+          <w:tab w:val="left" w:pos="10992"/>
+          <w:tab w:val="left" w:pos="11908"/>
+          <w:tab w:val="left" w:pos="12824"/>
+          <w:tab w:val="left" w:pos="13740"/>
+          <w:tab w:val="left" w:pos="14656"/>
+        </w:tabs>
+        <w:spacing w:line="240" w:lineRule="auto"/>
+        <w:rPr>
+          <w:rFonts w:ascii="Courier New" w:hAnsi="Courier New" w:cs="Courier New"/>
+          <w:color w:val="A9B7C6"/>
+          <w:lang w:eastAsia="en-IN"/>
+        </w:rPr>
+      </w:pPr>
+      <w:r>
+        <w:rPr>
+          <w:rFonts w:ascii="Courier New" w:hAnsi="Courier New" w:cs="Courier New"/>
+          <w:color w:val="CC7832"/>
+          <w:lang w:eastAsia="en-IN"/>
+        </w:rPr>
+        <w:t xml:space="preserve">public static </w:t>
+      </w:r>
+      <w:r>
+        <w:rPr>
+          <w:rFonts w:ascii="Courier New" w:hAnsi="Courier New" w:cs="Courier New"/>
+          <w:color w:val="A9B7C6"/>
+          <w:lang w:eastAsia="en-IN"/>
+        </w:rPr>
+        <w:t xml:space="preserve">Map </w:t>
+      </w:r>
+      <w:proofErr w:type="spellStart"/>
+      <w:proofErr w:type="gramStart"/>
+      <w:r>
+        <w:rPr>
+          <w:rFonts w:ascii="Courier New" w:hAnsi="Courier New" w:cs="Courier New"/>
+          <w:color w:val="FFC66D"/>
+          <w:lang w:eastAsia="en-IN"/>
+        </w:rPr>
+        <w:t>editMap</w:t>
+      </w:r>
+      <w:proofErr w:type="spellEnd"/>
+      <w:r>
+        <w:rPr>
+          <w:rFonts w:ascii="Courier New" w:hAnsi="Courier New" w:cs="Courier New"/>
+          <w:color w:val="A9B7C6"/>
+          <w:lang w:eastAsia="en-IN"/>
+        </w:rPr>
+        <w:t>(</w:t>
+      </w:r>
+      <w:proofErr w:type="gramEnd"/>
+      <w:r>
+        <w:rPr>
+          <w:rFonts w:ascii="Courier New" w:hAnsi="Courier New" w:cs="Courier New"/>
+          <w:color w:val="A9B7C6"/>
+          <w:lang w:eastAsia="en-IN"/>
+        </w:rPr>
+        <w:t xml:space="preserve">String </w:t>
+      </w:r>
+      <w:proofErr w:type="spellStart"/>
+      <w:r>
+        <w:rPr>
+          <w:rFonts w:ascii="Courier New" w:hAnsi="Courier New" w:cs="Courier New"/>
+          <w:color w:val="A9B7C6"/>
+          <w:lang w:eastAsia="en-IN"/>
+        </w:rPr>
+        <w:t>p_fileName</w:t>
+      </w:r>
+      <w:proofErr w:type="spellEnd"/>
+      <w:r>
+        <w:rPr>
+          <w:rFonts w:ascii="Courier New" w:hAnsi="Courier New" w:cs="Courier New"/>
+          <w:color w:val="A9B7C6"/>
+          <w:lang w:eastAsia="en-IN"/>
+        </w:rPr>
+        <w:t xml:space="preserve">) </w:t>
+      </w:r>
+      <w:r>
+        <w:rPr>
+          <w:rFonts w:ascii="Courier New" w:hAnsi="Courier New" w:cs="Courier New"/>
+          <w:color w:val="CC7832"/>
+          <w:lang w:eastAsia="en-IN"/>
+        </w:rPr>
+        <w:t xml:space="preserve">throws </w:t>
+      </w:r>
+      <w:proofErr w:type="spellStart"/>
+      <w:r>
+        <w:rPr>
+          <w:rFonts w:ascii="Courier New" w:hAnsi="Courier New" w:cs="Courier New"/>
+          <w:color w:val="A9B7C6"/>
+          <w:lang w:eastAsia="en-IN"/>
+        </w:rPr>
+        <w:t>InvalidMapException</w:t>
+      </w:r>
+      <w:proofErr w:type="spellEnd"/>
+      <w:r>
+        <w:rPr>
+          <w:rFonts w:ascii="Courier New" w:hAnsi="Courier New" w:cs="Courier New"/>
+          <w:color w:val="A9B7C6"/>
+          <w:lang w:eastAsia="en-IN"/>
+        </w:rPr>
+        <w:t xml:space="preserve"> {</w:t>
+      </w:r>
+      <w:r>
+        <w:rPr>
+          <w:rFonts w:ascii="Courier New" w:hAnsi="Courier New" w:cs="Courier New"/>
+          <w:color w:val="A9B7C6"/>
+          <w:lang w:eastAsia="en-IN"/>
+        </w:rPr>
+        <w:br/>
+      </w:r>
+      <w:r>
+        <w:rPr>
+          <w:rFonts w:ascii="Courier New" w:hAnsi="Courier New" w:cs="Courier New"/>
+          <w:color w:val="A9B7C6"/>
+          <w:lang w:eastAsia="en-IN"/>
+        </w:rPr>
+        <w:br/>
+        <w:t xml:space="preserve">    String </w:t>
+      </w:r>
+      <w:proofErr w:type="spellStart"/>
+      <w:r>
+        <w:rPr>
+          <w:rFonts w:ascii="Courier New" w:hAnsi="Courier New" w:cs="Courier New"/>
+          <w:color w:val="A9B7C6"/>
+          <w:lang w:eastAsia="en-IN"/>
+        </w:rPr>
+        <w:t>l_path</w:t>
+      </w:r>
+      <w:proofErr w:type="spellEnd"/>
+      <w:r>
+        <w:rPr>
+          <w:rFonts w:ascii="Courier New" w:hAnsi="Courier New" w:cs="Courier New"/>
+          <w:color w:val="A9B7C6"/>
+          <w:lang w:eastAsia="en-IN"/>
+        </w:rPr>
+        <w:t xml:space="preserve"> = </w:t>
+      </w:r>
+      <w:r>
+        <w:rPr>
+          <w:rFonts w:ascii="Courier New" w:hAnsi="Courier New" w:cs="Courier New"/>
+          <w:color w:val="6A8759"/>
+          <w:lang w:eastAsia="en-IN"/>
+        </w:rPr>
+        <w:t>"</w:t>
+      </w:r>
+      <w:proofErr w:type="spellStart"/>
+      <w:r>
+        <w:rPr>
+          <w:rFonts w:ascii="Courier New" w:hAnsi="Courier New" w:cs="Courier New"/>
+          <w:color w:val="6A8759"/>
+          <w:lang w:eastAsia="en-IN"/>
+        </w:rPr>
+        <w:t>src</w:t>
+      </w:r>
+      <w:proofErr w:type="spellEnd"/>
+      <w:r>
+        <w:rPr>
+          <w:rFonts w:ascii="Courier New" w:hAnsi="Courier New" w:cs="Courier New"/>
+          <w:color w:val="6A8759"/>
+          <w:lang w:eastAsia="en-IN"/>
+        </w:rPr>
+        <w:t>/main/resources/"</w:t>
+      </w:r>
+      <w:r>
+        <w:rPr>
+          <w:rFonts w:ascii="Courier New" w:hAnsi="Courier New" w:cs="Courier New"/>
+          <w:color w:val="CC7832"/>
+          <w:lang w:eastAsia="en-IN"/>
+        </w:rPr>
+        <w:t>;</w:t>
+      </w:r>
+      <w:r>
+        <w:rPr>
+          <w:rFonts w:ascii="Courier New" w:hAnsi="Courier New" w:cs="Courier New"/>
+          <w:color w:val="CC7832"/>
+          <w:lang w:eastAsia="en-IN"/>
+        </w:rPr>
+        <w:br/>
+        <w:t xml:space="preserve">    </w:t>
+      </w:r>
+      <w:r>
+        <w:rPr>
+          <w:rFonts w:ascii="Courier New" w:hAnsi="Courier New" w:cs="Courier New"/>
+          <w:color w:val="A9B7C6"/>
+          <w:lang w:eastAsia="en-IN"/>
+        </w:rPr>
+        <w:t xml:space="preserve">String </w:t>
+      </w:r>
+      <w:proofErr w:type="spellStart"/>
+      <w:r>
+        <w:rPr>
+          <w:rFonts w:ascii="Courier New" w:hAnsi="Courier New" w:cs="Courier New"/>
+          <w:color w:val="A9B7C6"/>
+          <w:lang w:eastAsia="en-IN"/>
+        </w:rPr>
+        <w:t>l_fileName</w:t>
+      </w:r>
+      <w:proofErr w:type="spellEnd"/>
+      <w:r>
+        <w:rPr>
+          <w:rFonts w:ascii="Courier New" w:hAnsi="Courier New" w:cs="Courier New"/>
+          <w:color w:val="A9B7C6"/>
+          <w:lang w:eastAsia="en-IN"/>
+        </w:rPr>
+        <w:t xml:space="preserve"> = </w:t>
+      </w:r>
+      <w:proofErr w:type="spellStart"/>
+      <w:r>
+        <w:rPr>
+          <w:rFonts w:ascii="Courier New" w:hAnsi="Courier New" w:cs="Courier New"/>
+          <w:color w:val="A9B7C6"/>
+          <w:lang w:eastAsia="en-IN"/>
+        </w:rPr>
+        <w:t>p_fileName</w:t>
+      </w:r>
+      <w:proofErr w:type="spellEnd"/>
+      <w:r>
+        <w:rPr>
+          <w:rFonts w:ascii="Courier New" w:hAnsi="Courier New" w:cs="Courier New"/>
+          <w:color w:val="A9B7C6"/>
+          <w:lang w:eastAsia="en-IN"/>
+        </w:rPr>
+        <w:t xml:space="preserve"> + </w:t>
+      </w:r>
+      <w:r>
+        <w:rPr>
+          <w:rFonts w:ascii="Courier New" w:hAnsi="Courier New" w:cs="Courier New"/>
+          <w:color w:val="6A8759"/>
+          <w:lang w:eastAsia="en-IN"/>
+        </w:rPr>
+        <w:t>".map"</w:t>
+      </w:r>
+      <w:r>
+        <w:rPr>
+          <w:rFonts w:ascii="Courier New" w:hAnsi="Courier New" w:cs="Courier New"/>
+          <w:color w:val="CC7832"/>
+          <w:lang w:eastAsia="en-IN"/>
+        </w:rPr>
+        <w:t>;</w:t>
+      </w:r>
+      <w:r>
+        <w:rPr>
+          <w:rFonts w:ascii="Courier New" w:hAnsi="Courier New" w:cs="Courier New"/>
+          <w:color w:val="CC7832"/>
+          <w:lang w:eastAsia="en-IN"/>
+        </w:rPr>
+        <w:br/>
+        <w:t xml:space="preserve">    </w:t>
+      </w:r>
+      <w:r>
+        <w:rPr>
+          <w:rFonts w:ascii="Courier New" w:hAnsi="Courier New" w:cs="Courier New"/>
+          <w:color w:val="A9B7C6"/>
+          <w:lang w:eastAsia="en-IN"/>
+        </w:rPr>
+        <w:t xml:space="preserve">File </w:t>
+      </w:r>
+      <w:proofErr w:type="spellStart"/>
+      <w:r>
+        <w:rPr>
+          <w:rFonts w:ascii="Courier New" w:hAnsi="Courier New" w:cs="Courier New"/>
+          <w:color w:val="A9B7C6"/>
+          <w:lang w:eastAsia="en-IN"/>
+        </w:rPr>
+        <w:t>l_map</w:t>
+      </w:r>
+      <w:proofErr w:type="spellEnd"/>
+      <w:r>
+        <w:rPr>
+          <w:rFonts w:ascii="Courier New" w:hAnsi="Courier New" w:cs="Courier New"/>
+          <w:color w:val="A9B7C6"/>
+          <w:lang w:eastAsia="en-IN"/>
+        </w:rPr>
+        <w:t xml:space="preserve"> = </w:t>
+      </w:r>
+      <w:r>
+        <w:rPr>
+          <w:rFonts w:ascii="Courier New" w:hAnsi="Courier New" w:cs="Courier New"/>
+          <w:color w:val="CC7832"/>
+          <w:lang w:eastAsia="en-IN"/>
+        </w:rPr>
+        <w:t xml:space="preserve">new </w:t>
+      </w:r>
+      <w:r>
+        <w:rPr>
+          <w:rFonts w:ascii="Courier New" w:hAnsi="Courier New" w:cs="Courier New"/>
+          <w:color w:val="A9B7C6"/>
+          <w:lang w:eastAsia="en-IN"/>
+        </w:rPr>
+        <w:t>File(</w:t>
+      </w:r>
+      <w:proofErr w:type="spellStart"/>
+      <w:r>
+        <w:rPr>
+          <w:rFonts w:ascii="Courier New" w:hAnsi="Courier New" w:cs="Courier New"/>
+          <w:color w:val="A9B7C6"/>
+          <w:lang w:eastAsia="en-IN"/>
+        </w:rPr>
+        <w:t>l_path</w:t>
+      </w:r>
+      <w:proofErr w:type="spellEnd"/>
+      <w:r>
+        <w:rPr>
+          <w:rFonts w:ascii="Courier New" w:hAnsi="Courier New" w:cs="Courier New"/>
+          <w:color w:val="A9B7C6"/>
+          <w:lang w:eastAsia="en-IN"/>
+        </w:rPr>
+        <w:t xml:space="preserve"> + </w:t>
+      </w:r>
+      <w:proofErr w:type="spellStart"/>
+      <w:r>
+        <w:rPr>
+          <w:rFonts w:ascii="Courier New" w:hAnsi="Courier New" w:cs="Courier New"/>
+          <w:color w:val="A9B7C6"/>
+          <w:lang w:eastAsia="en-IN"/>
+        </w:rPr>
+        <w:t>l_fileName</w:t>
+      </w:r>
+      <w:proofErr w:type="spellEnd"/>
+      <w:r>
+        <w:rPr>
+          <w:rFonts w:ascii="Courier New" w:hAnsi="Courier New" w:cs="Courier New"/>
+          <w:color w:val="A9B7C6"/>
+          <w:lang w:eastAsia="en-IN"/>
+        </w:rPr>
+        <w:t>)</w:t>
+      </w:r>
+      <w:r>
+        <w:rPr>
+          <w:rFonts w:ascii="Courier New" w:hAnsi="Courier New" w:cs="Courier New"/>
+          <w:color w:val="CC7832"/>
+          <w:lang w:eastAsia="en-IN"/>
+        </w:rPr>
+        <w:t>;</w:t>
+      </w:r>
+      <w:r>
+        <w:rPr>
+          <w:rFonts w:ascii="Courier New" w:hAnsi="Courier New" w:cs="Courier New"/>
+          <w:color w:val="CC7832"/>
+          <w:lang w:eastAsia="en-IN"/>
+        </w:rPr>
+        <w:br/>
+        <w:t xml:space="preserve">    if </w:t>
+      </w:r>
+      <w:r>
+        <w:rPr>
+          <w:rFonts w:ascii="Courier New" w:hAnsi="Courier New" w:cs="Courier New"/>
+          <w:color w:val="A9B7C6"/>
+          <w:lang w:eastAsia="en-IN"/>
+        </w:rPr>
+        <w:t>(</w:t>
+      </w:r>
+      <w:proofErr w:type="spellStart"/>
+      <w:r>
+        <w:rPr>
+          <w:rFonts w:ascii="Courier New" w:hAnsi="Courier New" w:cs="Courier New"/>
+          <w:color w:val="A9B7C6"/>
+          <w:lang w:eastAsia="en-IN"/>
+        </w:rPr>
+        <w:t>l_map.exists</w:t>
+      </w:r>
+      <w:proofErr w:type="spellEnd"/>
+      <w:r>
+        <w:rPr>
+          <w:rFonts w:ascii="Courier New" w:hAnsi="Courier New" w:cs="Courier New"/>
+          <w:color w:val="A9B7C6"/>
+          <w:lang w:eastAsia="en-IN"/>
+        </w:rPr>
+        <w:t>())</w:t>
+      </w:r>
+      <w:r>
+        <w:rPr>
+          <w:rFonts w:ascii="Courier New" w:hAnsi="Courier New" w:cs="Courier New"/>
+          <w:color w:val="A9B7C6"/>
+          <w:lang w:eastAsia="en-IN"/>
+        </w:rPr>
+        <w:br/>
+        <w:t xml:space="preserve">        </w:t>
+      </w:r>
+      <w:r>
+        <w:rPr>
+          <w:rFonts w:ascii="Courier New" w:hAnsi="Courier New" w:cs="Courier New"/>
+          <w:color w:val="CC7832"/>
+          <w:lang w:eastAsia="en-IN"/>
+        </w:rPr>
+        <w:t xml:space="preserve">return </w:t>
+      </w:r>
+      <w:proofErr w:type="spellStart"/>
+      <w:r>
+        <w:rPr>
+          <w:rFonts w:ascii="Courier New" w:hAnsi="Courier New" w:cs="Courier New"/>
+          <w:i/>
+          <w:iCs/>
+          <w:color w:val="9876AA"/>
+          <w:lang w:eastAsia="en-IN"/>
+        </w:rPr>
+        <w:t>d_editConquestMap</w:t>
+      </w:r>
+      <w:r>
+        <w:rPr>
+          <w:rFonts w:ascii="Courier New" w:hAnsi="Courier New" w:cs="Courier New"/>
+          <w:color w:val="A9B7C6"/>
+          <w:lang w:eastAsia="en-IN"/>
+        </w:rPr>
+        <w:t>.</w:t>
+      </w:r>
+      <w:r>
+        <w:rPr>
+          <w:rFonts w:ascii="Courier New" w:hAnsi="Courier New" w:cs="Courier New"/>
+          <w:i/>
+          <w:iCs/>
+          <w:color w:val="A9B7C6"/>
+          <w:lang w:eastAsia="en-IN"/>
+        </w:rPr>
+        <w:t>loadConquestMap</w:t>
+      </w:r>
+      <w:proofErr w:type="spellEnd"/>
+      <w:r>
+        <w:rPr>
+          <w:rFonts w:ascii="Courier New" w:hAnsi="Courier New" w:cs="Courier New"/>
+          <w:color w:val="A9B7C6"/>
+          <w:lang w:eastAsia="en-IN"/>
+        </w:rPr>
+        <w:t>(</w:t>
+      </w:r>
+      <w:proofErr w:type="spellStart"/>
+      <w:r>
+        <w:rPr>
+          <w:rFonts w:ascii="Courier New" w:hAnsi="Courier New" w:cs="Courier New"/>
+          <w:color w:val="A9B7C6"/>
+          <w:lang w:eastAsia="en-IN"/>
+        </w:rPr>
+        <w:t>p_fileName</w:t>
+      </w:r>
+      <w:proofErr w:type="spellEnd"/>
+      <w:r>
+        <w:rPr>
+          <w:rFonts w:ascii="Courier New" w:hAnsi="Courier New" w:cs="Courier New"/>
+          <w:color w:val="A9B7C6"/>
+          <w:lang w:eastAsia="en-IN"/>
+        </w:rPr>
+        <w:t>)</w:t>
+      </w:r>
+      <w:r>
+        <w:rPr>
+          <w:rFonts w:ascii="Courier New" w:hAnsi="Courier New" w:cs="Courier New"/>
+          <w:color w:val="CC7832"/>
+          <w:lang w:eastAsia="en-IN"/>
+        </w:rPr>
+        <w:t>;</w:t>
+      </w:r>
+      <w:r>
+        <w:rPr>
+          <w:rFonts w:ascii="Courier New" w:hAnsi="Courier New" w:cs="Courier New"/>
+          <w:color w:val="CC7832"/>
+          <w:lang w:eastAsia="en-IN"/>
+        </w:rPr>
+        <w:br/>
+        <w:t xml:space="preserve">    return </w:t>
+      </w:r>
+      <w:proofErr w:type="spellStart"/>
+      <w:r>
+        <w:rPr>
+          <w:rFonts w:ascii="Courier New" w:hAnsi="Courier New" w:cs="Courier New"/>
+          <w:i/>
+          <w:iCs/>
+          <w:color w:val="9876AA"/>
+          <w:lang w:eastAsia="en-IN"/>
+        </w:rPr>
+        <w:t>d_editConquestMap</w:t>
+      </w:r>
+      <w:r>
+        <w:rPr>
+          <w:rFonts w:ascii="Courier New" w:hAnsi="Courier New" w:cs="Courier New"/>
+          <w:color w:val="A9B7C6"/>
+          <w:lang w:eastAsia="en-IN"/>
+        </w:rPr>
+        <w:t>.</w:t>
+      </w:r>
+      <w:r>
+        <w:rPr>
+          <w:rFonts w:ascii="Courier New" w:hAnsi="Courier New" w:cs="Courier New"/>
+          <w:i/>
+          <w:iCs/>
+          <w:color w:val="A9B7C6"/>
+          <w:lang w:eastAsia="en-IN"/>
+        </w:rPr>
+        <w:t>createConquestMap</w:t>
+      </w:r>
+      <w:proofErr w:type="spellEnd"/>
+      <w:r>
+        <w:rPr>
+          <w:rFonts w:ascii="Courier New" w:hAnsi="Courier New" w:cs="Courier New"/>
+          <w:color w:val="A9B7C6"/>
+          <w:lang w:eastAsia="en-IN"/>
+        </w:rPr>
+        <w:t>(</w:t>
+      </w:r>
+      <w:proofErr w:type="spellStart"/>
+      <w:r>
+        <w:rPr>
+          <w:rFonts w:ascii="Courier New" w:hAnsi="Courier New" w:cs="Courier New"/>
+          <w:color w:val="A9B7C6"/>
+          <w:lang w:eastAsia="en-IN"/>
+        </w:rPr>
+        <w:t>p_fileName</w:t>
+      </w:r>
+      <w:proofErr w:type="spellEnd"/>
+      <w:r>
+        <w:rPr>
+          <w:rFonts w:ascii="Courier New" w:hAnsi="Courier New" w:cs="Courier New"/>
+          <w:color w:val="A9B7C6"/>
+          <w:lang w:eastAsia="en-IN"/>
+        </w:rPr>
+        <w:t>)</w:t>
+      </w:r>
+      <w:r>
+        <w:rPr>
+          <w:rFonts w:ascii="Courier New" w:hAnsi="Courier New" w:cs="Courier New"/>
+          <w:color w:val="CC7832"/>
+          <w:lang w:eastAsia="en-IN"/>
+        </w:rPr>
+        <w:t>;</w:t>
+      </w:r>
+      <w:r>
+        <w:rPr>
+          <w:rFonts w:ascii="Courier New" w:hAnsi="Courier New" w:cs="Courier New"/>
+          <w:color w:val="CC7832"/>
+          <w:lang w:eastAsia="en-IN"/>
+        </w:rPr>
+        <w:br/>
+      </w:r>
+      <w:r>
+        <w:rPr>
+          <w:rFonts w:ascii="Courier New" w:hAnsi="Courier New" w:cs="Courier New"/>
+          <w:color w:val="A9B7C6"/>
+          <w:lang w:eastAsia="en-IN"/>
+        </w:rPr>
+        <w:t>}</w:t>
+      </w:r>
+    </w:p>
+    <w:p>
+      <w:pPr>
         <w:widowControl/>
         <w:spacing w:after="200" w:line="276" w:lineRule="auto"/>
-        <w:ind w:left="1080"/>
         <w:contextualSpacing/>
-        <w:rPr>
-          <w:rFonts w:eastAsiaTheme="minorHAnsi"/>
-          <w:sz w:val="24"/>
-          <w:szCs w:val="24"/>
-          <w:lang w:val="en-IN"/>
-        </w:rPr>
-      </w:pPr>
-    </w:p>
-    <w:p>
-      <w:pPr>
-        <w:widowControl/>
-        <w:spacing w:after="200" w:line="276" w:lineRule="auto"/>
-        <w:ind w:left="720"/>
-        <w:contextualSpacing/>
-        <w:jc w:val="both"/>
-        <w:rPr>
-          <w:rFonts w:eastAsiaTheme="minorHAnsi"/>
-          <w:sz w:val="24"/>
-          <w:szCs w:val="24"/>
-          <w:lang w:val="en-IN"/>
-        </w:rPr>
-      </w:pPr>
-      <w:r>
-        <w:rPr>
-          <w:rFonts w:eastAsiaTheme="minorHAnsi"/>
-          <w:sz w:val="28"/>
-          <w:szCs w:val="28"/>
-          <w:lang w:val="en-IN"/>
-        </w:rPr>
-        <w:t xml:space="preserve">Test </w:t>
-      </w:r>
-      <w:r>
-        <w:rPr>
-          <w:rFonts w:eastAsiaTheme="minorHAnsi"/>
-          <w:sz w:val="24"/>
-          <w:szCs w:val="24"/>
-          <w:lang w:val="en-IN"/>
-        </w:rPr>
-        <w:t xml:space="preserve">: </w:t>
+        <w:jc w:val="both"/>
+        <w:rPr>
+          <w:rFonts w:eastAsiaTheme="minorHAnsi"/>
+          <w:sz w:val="24"/>
+          <w:szCs w:val="24"/>
+          <w:lang w:val="en-IN"/>
+        </w:rPr>
+      </w:pPr>
+      <w:r>
+        <w:rPr>
+          <w:rFonts w:eastAsiaTheme="minorHAnsi"/>
+          <w:sz w:val="24"/>
+          <w:szCs w:val="24"/>
+          <w:lang w:val="en-IN"/>
+        </w:rPr>
+        <w:t xml:space="preserve"> </w:t>
       </w:r>
     </w:p>
     <w:p>
@@ -6322,6 +7082,55 @@
       <w:contextualSpacing/>
     </w:pPr>
   </w:style>
+  <w:style w:type="paragraph" w:styleId="HTMLPreformatted">
+    <w:name w:val="HTML Preformatted"/>
+    <w:basedOn w:val="Normal"/>
+    <w:link w:val="HTMLPreformattedChar"/>
+    <w:uiPriority w:val="99"/>
+    <w:semiHidden/>
+    <w:unhideWhenUsed/>
+    <w:rsid w:val="008E26D5"/>
+    <w:pPr>
+      <w:widowControl/>
+      <w:tabs>
+        <w:tab w:val="left" w:pos="916"/>
+        <w:tab w:val="left" w:pos="1832"/>
+        <w:tab w:val="left" w:pos="2748"/>
+        <w:tab w:val="left" w:pos="3664"/>
+        <w:tab w:val="left" w:pos="4580"/>
+        <w:tab w:val="left" w:pos="5496"/>
+        <w:tab w:val="left" w:pos="6412"/>
+        <w:tab w:val="left" w:pos="7328"/>
+        <w:tab w:val="left" w:pos="8244"/>
+        <w:tab w:val="left" w:pos="9160"/>
+        <w:tab w:val="left" w:pos="10076"/>
+        <w:tab w:val="left" w:pos="10992"/>
+        <w:tab w:val="left" w:pos="11908"/>
+        <w:tab w:val="left" w:pos="12824"/>
+        <w:tab w:val="left" w:pos="13740"/>
+        <w:tab w:val="left" w:pos="14656"/>
+      </w:tabs>
+      <w:spacing w:line="240" w:lineRule="auto"/>
+    </w:pPr>
+    <w:rPr>
+      <w:rFonts w:ascii="Courier New" w:hAnsi="Courier New" w:cs="Courier New"/>
+      <w:lang w:val="en-IN" w:eastAsia="en-IN"/>
+    </w:rPr>
+  </w:style>
+  <w:style w:type="character" w:customStyle="1" w:styleId="HTMLPreformattedChar">
+    <w:name w:val="HTML Preformatted Char"/>
+    <w:basedOn w:val="DefaultParagraphFont"/>
+    <w:link w:val="HTMLPreformatted"/>
+    <w:uiPriority w:val="99"/>
+    <w:semiHidden/>
+    <w:rsid w:val="008E26D5"/>
+    <w:rPr>
+      <w:rFonts w:ascii="Courier New" w:eastAsia="Times New Roman" w:hAnsi="Courier New" w:cs="Courier New"/>
+      <w:sz w:val="20"/>
+      <w:szCs w:val="20"/>
+      <w:lang w:eastAsia="en-IN"/>
+    </w:rPr>
+  </w:style>
 </w:styles>
 </file>
 

</xml_diff>

<commit_message>
testing newer advance method
</commit_message>
<xml_diff>
--- a/Team_19_Build3_Document.docx
+++ b/Team_19_Build3_Document.docx
@@ -1839,7 +1839,7 @@
           <w:sz w:val="24"/>
           <w:szCs w:val="24"/>
         </w:rPr>
-        <w:t>ConsquestMapWriter</w:t>
+        <w:t>ConquestMapWriter</w:t>
       </w:r>
       <w:proofErr w:type="spellEnd"/>
       <w:r>
@@ -2255,25 +2255,7 @@
           <w:sz w:val="24"/>
           <w:szCs w:val="24"/>
         </w:rPr>
-        <w:t xml:space="preserve"> command to pass Map </w:t>
-      </w:r>
-      <w:proofErr w:type="gramStart"/>
-      <w:r>
-        <w:rPr>
-          <w:rFonts w:eastAsiaTheme="minorHAnsi"/>
-          <w:sz w:val="24"/>
-          <w:szCs w:val="24"/>
-        </w:rPr>
-        <w:t>type  (</w:t>
-      </w:r>
-      <w:proofErr w:type="gramEnd"/>
-      <w:r>
-        <w:rPr>
-          <w:rFonts w:eastAsiaTheme="minorHAnsi"/>
-          <w:sz w:val="24"/>
-          <w:szCs w:val="24"/>
-        </w:rPr>
-        <w:t>Conquest or Domination) to save map</w:t>
+        <w:t xml:space="preserve"> command to pass Map type  (Conquest or Domination) to save map</w:t>
       </w:r>
     </w:p>
     <w:bookmarkEnd w:id="0"/>
@@ -2768,27 +2750,7 @@
           <w:szCs w:val="24"/>
           <w:lang w:val="en-IN"/>
         </w:rPr>
-        <w:t xml:space="preserve">our current user-driven player code so that the implementation of the Player’s </w:t>
-      </w:r>
-      <w:proofErr w:type="spellStart"/>
-      <w:r>
-        <w:rPr>
-          <w:rFonts w:asciiTheme="minorHAnsi" w:eastAsiaTheme="minorHAnsi" w:hAnsiTheme="minorHAnsi" w:cstheme="minorBidi"/>
-          <w:sz w:val="24"/>
-          <w:szCs w:val="24"/>
-          <w:lang w:val="en-IN"/>
-        </w:rPr>
-        <w:t>issueOrder</w:t>
-      </w:r>
-      <w:proofErr w:type="spellEnd"/>
-      <w:r>
-        <w:rPr>
-          <w:rFonts w:asciiTheme="minorHAnsi" w:eastAsiaTheme="minorHAnsi" w:hAnsiTheme="minorHAnsi" w:cstheme="minorBidi"/>
-          <w:sz w:val="24"/>
-          <w:szCs w:val="24"/>
-          <w:lang w:val="en-IN"/>
-        </w:rPr>
-        <w:t xml:space="preserve">() method’s </w:t>
+        <w:t xml:space="preserve">our current user-driven player code so that the implementation of the Player’s issueOrder() method’s </w:t>
       </w:r>
       <w:proofErr w:type="spellStart"/>
       <w:r>
@@ -4587,47 +4549,7 @@
           <w:szCs w:val="24"/>
           <w:lang w:val="en-IN"/>
         </w:rPr>
-        <w:t xml:space="preserve">Functions including Reinforcement </w:t>
-      </w:r>
-      <w:proofErr w:type="gramStart"/>
-      <w:r>
-        <w:rPr>
-          <w:rFonts w:eastAsiaTheme="minorHAnsi"/>
-          <w:sz w:val="24"/>
-          <w:szCs w:val="24"/>
-          <w:lang w:val="en-IN"/>
-        </w:rPr>
-        <w:t>armies</w:t>
-      </w:r>
-      <w:proofErr w:type="gramEnd"/>
-      <w:r>
-        <w:rPr>
-          <w:rFonts w:eastAsiaTheme="minorHAnsi"/>
-          <w:sz w:val="24"/>
-          <w:szCs w:val="24"/>
-          <w:lang w:val="en-IN"/>
-        </w:rPr>
-        <w:t xml:space="preserve"> assignment, Random Number Generator for assigning countries to players randomly, assign cards to players on winning a battle all were refactored into separate class and moved under </w:t>
-      </w:r>
-      <w:proofErr w:type="spellStart"/>
-      <w:r>
-        <w:rPr>
-          <w:rFonts w:eastAsiaTheme="minorHAnsi"/>
-          <w:sz w:val="24"/>
-          <w:szCs w:val="24"/>
-          <w:lang w:val="en-IN"/>
-        </w:rPr>
-        <w:t>GameUtils</w:t>
-      </w:r>
-      <w:proofErr w:type="spellEnd"/>
-      <w:r>
-        <w:rPr>
-          <w:rFonts w:eastAsiaTheme="minorHAnsi"/>
-          <w:sz w:val="24"/>
-          <w:szCs w:val="24"/>
-          <w:lang w:val="en-IN"/>
-        </w:rPr>
-        <w:t xml:space="preserve"> package.</w:t>
+        <w:t>Functions including Reinforcement armies assignment, Random Number Generator for assigning countries to players randomly, assign cards to players on winning a battle all were refactored into separate class and moved under GameUtils package.</w:t>
       </w:r>
     </w:p>
     <w:p>
@@ -4681,7 +4603,6 @@
         <w:t xml:space="preserve">Map </w:t>
       </w:r>
       <w:proofErr w:type="spellStart"/>
-      <w:proofErr w:type="gramStart"/>
       <w:r>
         <w:rPr>
           <w:color w:val="FFC66D"/>
@@ -4693,14 +4614,7 @@
         <w:rPr>
           <w:color w:val="A9B7C6"/>
         </w:rPr>
-        <w:t>(</w:t>
-      </w:r>
-      <w:proofErr w:type="gramEnd"/>
-      <w:r>
-        <w:rPr>
-          <w:color w:val="A9B7C6"/>
-        </w:rPr>
-        <w:t xml:space="preserve">String </w:t>
+        <w:t xml:space="preserve">(String </w:t>
       </w:r>
       <w:proofErr w:type="spellStart"/>
       <w:r>
@@ -4879,7 +4793,6 @@
         <w:t xml:space="preserve">Map </w:t>
       </w:r>
       <w:proofErr w:type="spellStart"/>
-      <w:proofErr w:type="gramStart"/>
       <w:r>
         <w:rPr>
           <w:rFonts w:ascii="Courier New" w:hAnsi="Courier New" w:cs="Courier New"/>
@@ -4895,16 +4808,7 @@
           <w:color w:val="A9B7C6"/>
           <w:lang w:eastAsia="en-IN"/>
         </w:rPr>
-        <w:t>(</w:t>
-      </w:r>
-      <w:proofErr w:type="gramEnd"/>
-      <w:r>
-        <w:rPr>
-          <w:rFonts w:ascii="Courier New" w:hAnsi="Courier New" w:cs="Courier New"/>
-          <w:color w:val="A9B7C6"/>
-          <w:lang w:eastAsia="en-IN"/>
-        </w:rPr>
-        <w:t xml:space="preserve">String </w:t>
+        <w:t xml:space="preserve">(String </w:t>
       </w:r>
       <w:proofErr w:type="spellStart"/>
       <w:r>

</xml_diff>

<commit_message>
Updated Build 3 document
</commit_message>
<xml_diff>
--- a/Team_19_Build3_Document.docx
+++ b/Team_19_Build3_Document.docx
@@ -978,8 +978,19 @@
           <w:sz w:val="24"/>
           <w:szCs w:val="24"/>
         </w:rPr>
-        <w:t>Implementation of Game save/load</w:t>
-      </w:r>
+        <w:t>Implementation of Game save/</w:t>
+      </w:r>
+      <w:proofErr w:type="gramStart"/>
+      <w:r>
+        <w:rPr>
+          <w:b/>
+          <w:bCs/>
+          <w:sz w:val="24"/>
+          <w:szCs w:val="24"/>
+        </w:rPr>
+        <w:t>load</w:t>
+      </w:r>
+      <w:proofErr w:type="gramEnd"/>
     </w:p>
     <w:p>
       <w:pPr>
@@ -1297,8 +1308,17 @@
           <w:sz w:val="24"/>
           <w:szCs w:val="24"/>
         </w:rPr>
-        <w:t xml:space="preserve"> works as a strategy class and it contain mainly 5 methods</w:t>
-      </w:r>
+        <w:t xml:space="preserve"> works as a strategy class and it contain mainly 5 </w:t>
+      </w:r>
+      <w:proofErr w:type="gramStart"/>
+      <w:r>
+        <w:rPr>
+          <w:sz w:val="24"/>
+          <w:szCs w:val="24"/>
+        </w:rPr>
+        <w:t>methods</w:t>
+      </w:r>
+      <w:proofErr w:type="gramEnd"/>
     </w:p>
     <w:p>
       <w:pPr>
@@ -1316,6 +1336,7 @@
         </w:rPr>
       </w:pPr>
       <w:proofErr w:type="spellStart"/>
+      <w:proofErr w:type="gramStart"/>
       <w:r>
         <w:rPr>
           <w:sz w:val="24"/>
@@ -1329,7 +1350,15 @@
           <w:sz w:val="24"/>
           <w:szCs w:val="24"/>
         </w:rPr>
-        <w:t>()</w:t>
+        <w:t>(</w:t>
+      </w:r>
+      <w:proofErr w:type="gramEnd"/>
+      <w:r>
+        <w:rPr>
+          <w:sz w:val="24"/>
+          <w:szCs w:val="24"/>
+        </w:rPr>
+        <w:t>)</w:t>
       </w:r>
     </w:p>
     <w:p>
@@ -1348,6 +1377,7 @@
         </w:rPr>
       </w:pPr>
       <w:proofErr w:type="spellStart"/>
+      <w:proofErr w:type="gramStart"/>
       <w:r>
         <w:rPr>
           <w:sz w:val="24"/>
@@ -1361,7 +1391,15 @@
           <w:sz w:val="24"/>
           <w:szCs w:val="24"/>
         </w:rPr>
-        <w:t>()</w:t>
+        <w:t>(</w:t>
+      </w:r>
+      <w:proofErr w:type="gramEnd"/>
+      <w:r>
+        <w:rPr>
+          <w:sz w:val="24"/>
+          <w:szCs w:val="24"/>
+        </w:rPr>
+        <w:t>)</w:t>
       </w:r>
     </w:p>
     <w:p>
@@ -1380,6 +1418,7 @@
         </w:rPr>
       </w:pPr>
       <w:proofErr w:type="spellStart"/>
+      <w:proofErr w:type="gramStart"/>
       <w:r>
         <w:rPr>
           <w:sz w:val="24"/>
@@ -1393,7 +1432,15 @@
           <w:sz w:val="24"/>
           <w:szCs w:val="24"/>
         </w:rPr>
-        <w:t>()</w:t>
+        <w:t>(</w:t>
+      </w:r>
+      <w:proofErr w:type="gramEnd"/>
+      <w:r>
+        <w:rPr>
+          <w:sz w:val="24"/>
+          <w:szCs w:val="24"/>
+        </w:rPr>
+        <w:t>)</w:t>
       </w:r>
     </w:p>
     <w:p>
@@ -1412,6 +1459,7 @@
         </w:rPr>
       </w:pPr>
       <w:proofErr w:type="spellStart"/>
+      <w:proofErr w:type="gramStart"/>
       <w:r>
         <w:rPr>
           <w:sz w:val="24"/>
@@ -1425,7 +1473,15 @@
           <w:sz w:val="24"/>
           <w:szCs w:val="24"/>
         </w:rPr>
-        <w:t>()</w:t>
+        <w:t>(</w:t>
+      </w:r>
+      <w:proofErr w:type="gramEnd"/>
+      <w:r>
+        <w:rPr>
+          <w:sz w:val="24"/>
+          <w:szCs w:val="24"/>
+        </w:rPr>
+        <w:t>)</w:t>
       </w:r>
     </w:p>
     <w:p>
@@ -1444,6 +1500,7 @@
         </w:rPr>
       </w:pPr>
       <w:proofErr w:type="spellStart"/>
+      <w:proofErr w:type="gramStart"/>
       <w:r>
         <w:rPr>
           <w:sz w:val="24"/>
@@ -1457,7 +1514,15 @@
           <w:sz w:val="24"/>
           <w:szCs w:val="24"/>
         </w:rPr>
-        <w:t>()</w:t>
+        <w:t>(</w:t>
+      </w:r>
+      <w:proofErr w:type="gramEnd"/>
+      <w:r>
+        <w:rPr>
+          <w:sz w:val="24"/>
+          <w:szCs w:val="24"/>
+        </w:rPr>
+        <w:t>)</w:t>
       </w:r>
     </w:p>
     <w:p>
@@ -1499,6 +1564,7 @@
         </w:rPr>
       </w:pPr>
       <w:proofErr w:type="spellStart"/>
+      <w:proofErr w:type="gramStart"/>
       <w:r>
         <w:rPr>
           <w:sz w:val="24"/>
@@ -1507,6 +1573,7 @@
         <w:t>AggressivePlayerStrategy,java</w:t>
       </w:r>
       <w:proofErr w:type="spellEnd"/>
+      <w:proofErr w:type="gramEnd"/>
     </w:p>
     <w:p>
       <w:pPr>
@@ -1524,6 +1591,7 @@
         </w:rPr>
       </w:pPr>
       <w:proofErr w:type="spellStart"/>
+      <w:proofErr w:type="gramStart"/>
       <w:r>
         <w:rPr>
           <w:sz w:val="24"/>
@@ -1532,6 +1600,7 @@
         <w:t>BenevolentPlayerStrategy,java</w:t>
       </w:r>
       <w:proofErr w:type="spellEnd"/>
+      <w:proofErr w:type="gramEnd"/>
     </w:p>
     <w:p>
       <w:pPr>
@@ -2153,7 +2222,17 @@
           <w:szCs w:val="32"/>
         </w:rPr>
         <w:lastRenderedPageBreak/>
-        <w:t>Possible Refactoring Targets :</w:t>
+        <w:t xml:space="preserve">Possible Refactoring </w:t>
+      </w:r>
+      <w:r>
+        <w:rPr>
+          <w:rFonts w:eastAsiaTheme="minorHAnsi"/>
+          <w:b/>
+          <w:bCs/>
+          <w:sz w:val="32"/>
+          <w:szCs w:val="32"/>
+        </w:rPr>
+        <w:t>Targets:</w:t>
       </w:r>
     </w:p>
     <w:p>
@@ -2325,7 +2404,25 @@
           <w:sz w:val="24"/>
           <w:szCs w:val="24"/>
         </w:rPr>
-        <w:t xml:space="preserve"> command to pass Map type  (Conquest or Domination) to save map</w:t>
+        <w:t xml:space="preserve"> command to pass Map </w:t>
+      </w:r>
+      <w:proofErr w:type="gramStart"/>
+      <w:r>
+        <w:rPr>
+          <w:rFonts w:eastAsiaTheme="minorHAnsi"/>
+          <w:sz w:val="24"/>
+          <w:szCs w:val="24"/>
+        </w:rPr>
+        <w:t>type  (</w:t>
+      </w:r>
+      <w:proofErr w:type="gramEnd"/>
+      <w:r>
+        <w:rPr>
+          <w:rFonts w:eastAsiaTheme="minorHAnsi"/>
+          <w:sz w:val="24"/>
+          <w:szCs w:val="24"/>
+        </w:rPr>
+        <w:t>Conquest or Domination) to save map</w:t>
       </w:r>
     </w:p>
     <w:bookmarkEnd w:id="0"/>
@@ -2347,7 +2444,23 @@
           <w:sz w:val="24"/>
           <w:szCs w:val="24"/>
         </w:rPr>
-        <w:t xml:space="preserve">5. </w:t>
+        <w:t>5.</w:t>
+      </w:r>
+      <w:r>
+        <w:rPr>
+          <w:rFonts w:eastAsiaTheme="minorHAnsi"/>
+          <w:sz w:val="24"/>
+          <w:szCs w:val="24"/>
+        </w:rPr>
+        <w:t xml:space="preserve"> </w:t>
+      </w:r>
+      <w:r>
+        <w:rPr>
+          <w:rFonts w:eastAsiaTheme="minorHAnsi"/>
+          <w:sz w:val="24"/>
+          <w:szCs w:val="24"/>
+        </w:rPr>
+        <w:t>Refactored editConquestMap</w:t>
       </w:r>
     </w:p>
     <w:p>
@@ -2467,6 +2580,7 @@
         <w:t xml:space="preserve">8. Rename </w:t>
       </w:r>
       <w:proofErr w:type="spellStart"/>
+      <w:proofErr w:type="gramStart"/>
       <w:r>
         <w:rPr>
           <w:rFonts w:eastAsiaTheme="minorHAnsi"/>
@@ -2482,7 +2596,16 @@
           <w:sz w:val="24"/>
           <w:szCs w:val="24"/>
         </w:rPr>
-        <w:t xml:space="preserve">() to </w:t>
+        <w:t>(</w:t>
+      </w:r>
+      <w:proofErr w:type="gramEnd"/>
+      <w:r>
+        <w:rPr>
+          <w:rFonts w:eastAsiaTheme="minorHAnsi"/>
+          <w:sz w:val="24"/>
+          <w:szCs w:val="24"/>
+        </w:rPr>
+        <w:t xml:space="preserve">) to </w:t>
       </w:r>
       <w:proofErr w:type="spellStart"/>
       <w:r>
@@ -2524,6 +2647,7 @@
         <w:t xml:space="preserve">9. Rename </w:t>
       </w:r>
       <w:proofErr w:type="spellStart"/>
+      <w:proofErr w:type="gramStart"/>
       <w:r>
         <w:rPr>
           <w:rFonts w:eastAsiaTheme="minorHAnsi"/>
@@ -2539,7 +2663,16 @@
           <w:sz w:val="24"/>
           <w:szCs w:val="24"/>
         </w:rPr>
-        <w:t xml:space="preserve">() to </w:t>
+        <w:t>(</w:t>
+      </w:r>
+      <w:proofErr w:type="gramEnd"/>
+      <w:r>
+        <w:rPr>
+          <w:rFonts w:eastAsiaTheme="minorHAnsi"/>
+          <w:sz w:val="24"/>
+          <w:szCs w:val="24"/>
+        </w:rPr>
+        <w:t xml:space="preserve">) to </w:t>
       </w:r>
       <w:proofErr w:type="spellStart"/>
       <w:r>
@@ -2581,6 +2714,7 @@
         <w:t xml:space="preserve">10. Merge </w:t>
       </w:r>
       <w:proofErr w:type="spellStart"/>
+      <w:proofErr w:type="gramStart"/>
       <w:r>
         <w:rPr>
           <w:rFonts w:eastAsiaTheme="minorHAnsi"/>
@@ -2596,7 +2730,16 @@
           <w:sz w:val="24"/>
           <w:szCs w:val="24"/>
         </w:rPr>
-        <w:t xml:space="preserve">() and </w:t>
+        <w:t>(</w:t>
+      </w:r>
+      <w:proofErr w:type="gramEnd"/>
+      <w:r>
+        <w:rPr>
+          <w:rFonts w:eastAsiaTheme="minorHAnsi"/>
+          <w:sz w:val="24"/>
+          <w:szCs w:val="24"/>
+        </w:rPr>
+        <w:t xml:space="preserve">) and </w:t>
       </w:r>
       <w:proofErr w:type="spellStart"/>
       <w:r>
@@ -2677,6 +2820,7 @@
         <w:t xml:space="preserve">12. Rename </w:t>
       </w:r>
       <w:proofErr w:type="spellStart"/>
+      <w:proofErr w:type="gramStart"/>
       <w:r>
         <w:rPr>
           <w:rFonts w:eastAsiaTheme="minorHAnsi"/>
@@ -2692,7 +2836,16 @@
           <w:sz w:val="24"/>
           <w:szCs w:val="24"/>
         </w:rPr>
-        <w:t xml:space="preserve">() to </w:t>
+        <w:t>(</w:t>
+      </w:r>
+      <w:proofErr w:type="gramEnd"/>
+      <w:r>
+        <w:rPr>
+          <w:rFonts w:eastAsiaTheme="minorHAnsi"/>
+          <w:sz w:val="24"/>
+          <w:szCs w:val="24"/>
+        </w:rPr>
+        <w:t xml:space="preserve">) to </w:t>
       </w:r>
       <w:proofErr w:type="spellStart"/>
       <w:r>
@@ -2734,6 +2887,7 @@
         <w:t xml:space="preserve">13. Rename </w:t>
       </w:r>
       <w:proofErr w:type="spellStart"/>
+      <w:proofErr w:type="gramStart"/>
       <w:r>
         <w:rPr>
           <w:rFonts w:eastAsiaTheme="minorHAnsi"/>
@@ -2749,7 +2903,16 @@
           <w:sz w:val="24"/>
           <w:szCs w:val="24"/>
         </w:rPr>
-        <w:t xml:space="preserve">() to </w:t>
+        <w:t>(</w:t>
+      </w:r>
+      <w:proofErr w:type="gramEnd"/>
+      <w:r>
+        <w:rPr>
+          <w:rFonts w:eastAsiaTheme="minorHAnsi"/>
+          <w:sz w:val="24"/>
+          <w:szCs w:val="24"/>
+        </w:rPr>
+        <w:t xml:space="preserve">) to </w:t>
       </w:r>
       <w:proofErr w:type="spellStart"/>
       <w:r>
@@ -2791,6 +2954,7 @@
         <w:t xml:space="preserve">14. Rename </w:t>
       </w:r>
       <w:proofErr w:type="spellStart"/>
+      <w:proofErr w:type="gramStart"/>
       <w:r>
         <w:rPr>
           <w:rFonts w:eastAsiaTheme="minorHAnsi"/>
@@ -2806,7 +2970,16 @@
           <w:sz w:val="24"/>
           <w:szCs w:val="24"/>
         </w:rPr>
-        <w:t xml:space="preserve">() to </w:t>
+        <w:t>(</w:t>
+      </w:r>
+      <w:proofErr w:type="gramEnd"/>
+      <w:r>
+        <w:rPr>
+          <w:rFonts w:eastAsiaTheme="minorHAnsi"/>
+          <w:sz w:val="24"/>
+          <w:szCs w:val="24"/>
+        </w:rPr>
+        <w:t xml:space="preserve">) to </w:t>
       </w:r>
       <w:proofErr w:type="spellStart"/>
       <w:r>
@@ -2848,6 +3021,7 @@
         <w:t xml:space="preserve">15. Rename </w:t>
       </w:r>
       <w:proofErr w:type="spellStart"/>
+      <w:proofErr w:type="gramStart"/>
       <w:r>
         <w:rPr>
           <w:rFonts w:eastAsiaTheme="minorHAnsi"/>
@@ -2863,7 +3037,16 @@
           <w:sz w:val="24"/>
           <w:szCs w:val="24"/>
         </w:rPr>
-        <w:t xml:space="preserve">() to </w:t>
+        <w:t>(</w:t>
+      </w:r>
+      <w:proofErr w:type="gramEnd"/>
+      <w:r>
+        <w:rPr>
+          <w:rFonts w:eastAsiaTheme="minorHAnsi"/>
+          <w:sz w:val="24"/>
+          <w:szCs w:val="24"/>
+        </w:rPr>
+        <w:t xml:space="preserve">) to </w:t>
       </w:r>
       <w:proofErr w:type="spellStart"/>
       <w:r>
@@ -3148,6 +3331,7 @@
         <w:t xml:space="preserve">our current user-driven player code so that the implementation of the Player’s </w:t>
       </w:r>
       <w:proofErr w:type="spellStart"/>
+      <w:proofErr w:type="gramStart"/>
       <w:r>
         <w:rPr>
           <w:rFonts w:asciiTheme="minorHAnsi" w:eastAsiaTheme="minorHAnsi" w:hAnsiTheme="minorHAnsi" w:cstheme="minorBidi"/>
@@ -3165,7 +3349,17 @@
           <w:szCs w:val="24"/>
           <w:lang w:val="en-IN"/>
         </w:rPr>
-        <w:t xml:space="preserve">() method’s </w:t>
+        <w:t>(</w:t>
+      </w:r>
+      <w:proofErr w:type="gramEnd"/>
+      <w:r>
+        <w:rPr>
+          <w:rFonts w:asciiTheme="minorHAnsi" w:eastAsiaTheme="minorHAnsi" w:hAnsiTheme="minorHAnsi" w:cstheme="minorBidi"/>
+          <w:sz w:val="24"/>
+          <w:szCs w:val="24"/>
+          <w:lang w:val="en-IN"/>
+        </w:rPr>
+        <w:t xml:space="preserve">) method’s </w:t>
       </w:r>
       <w:proofErr w:type="spellStart"/>
       <w:r>
@@ -3266,6 +3460,7 @@
         <w:t xml:space="preserve"> when executing the </w:t>
       </w:r>
       <w:proofErr w:type="spellStart"/>
+      <w:proofErr w:type="gramStart"/>
       <w:r>
         <w:rPr>
           <w:rFonts w:asciiTheme="minorHAnsi" w:eastAsiaTheme="minorHAnsi" w:hAnsiTheme="minorHAnsi" w:cstheme="minorBidi"/>
@@ -3283,7 +3478,17 @@
           <w:szCs w:val="24"/>
           <w:lang w:val="en-IN"/>
         </w:rPr>
-        <w:t>() method</w:t>
+        <w:t>(</w:t>
+      </w:r>
+      <w:proofErr w:type="gramEnd"/>
+      <w:r>
+        <w:rPr>
+          <w:rFonts w:asciiTheme="minorHAnsi" w:eastAsiaTheme="minorHAnsi" w:hAnsiTheme="minorHAnsi" w:cstheme="minorBidi"/>
+          <w:sz w:val="24"/>
+          <w:szCs w:val="24"/>
+          <w:lang w:val="en-IN"/>
+        </w:rPr>
+        <w:t>) method</w:t>
       </w:r>
     </w:p>
     <w:p>
@@ -3577,6 +3782,7 @@
           <w:lang w:val="en-IN"/>
         </w:rPr>
       </w:pPr>
+      <w:proofErr w:type="gramStart"/>
       <w:r>
         <w:rPr>
           <w:rFonts w:asciiTheme="minorHAnsi" w:eastAsiaTheme="minorHAnsi" w:hAnsiTheme="minorHAnsi" w:cstheme="minorBidi"/>
@@ -3586,6 +3792,7 @@
         </w:rPr>
         <w:t>Tests :</w:t>
       </w:r>
+      <w:proofErr w:type="gramEnd"/>
       <w:r>
         <w:rPr>
           <w:rFonts w:asciiTheme="minorHAnsi" w:eastAsiaTheme="minorHAnsi" w:hAnsiTheme="minorHAnsi" w:cstheme="minorBidi"/>
@@ -3741,6 +3948,7 @@
         </w:rPr>
         <w:t xml:space="preserve"> </w:t>
       </w:r>
+      <w:proofErr w:type="gramStart"/>
       <w:r>
         <w:rPr>
           <w:rFonts w:eastAsiaTheme="minorHAnsi"/>
@@ -3757,8 +3965,19 @@
           <w:szCs w:val="24"/>
           <w:lang w:val="en-IN"/>
         </w:rPr>
-        <w:t xml:space="preserve">be able to decide to use either the original “domination” file reader or the “conquest” file reader adapter when a file is opened, depending on the file type. When a map file is saved, the user </w:t>
-      </w:r>
+        <w:t>be</w:t>
+      </w:r>
+      <w:proofErr w:type="gramEnd"/>
+      <w:r>
+        <w:rPr>
+          <w:rFonts w:eastAsiaTheme="minorHAnsi"/>
+          <w:sz w:val="24"/>
+          <w:szCs w:val="24"/>
+          <w:lang w:val="en-IN"/>
+        </w:rPr>
+        <w:t xml:space="preserve"> able to decide to use either the original “domination” file reader or the “conquest” file reader adapter when a file is opened, depending on the file type. When a map file is saved, the user </w:t>
+      </w:r>
+      <w:proofErr w:type="gramStart"/>
       <w:r>
         <w:rPr>
           <w:rFonts w:eastAsiaTheme="minorHAnsi"/>
@@ -3775,7 +3994,17 @@
           <w:szCs w:val="24"/>
           <w:lang w:val="en-IN"/>
         </w:rPr>
-        <w:t xml:space="preserve"> given the option as to which file format to use as output.</w:t>
+        <w:t xml:space="preserve"> given</w:t>
+      </w:r>
+      <w:proofErr w:type="gramEnd"/>
+      <w:r>
+        <w:rPr>
+          <w:rFonts w:eastAsiaTheme="minorHAnsi"/>
+          <w:sz w:val="24"/>
+          <w:szCs w:val="24"/>
+          <w:lang w:val="en-IN"/>
+        </w:rPr>
+        <w:t xml:space="preserve"> the option as to which file format to use as output.</w:t>
       </w:r>
     </w:p>
     <w:p>
@@ -4076,8 +4305,19 @@
           <w:szCs w:val="24"/>
           <w:lang w:val="en-IN"/>
         </w:rPr>
-        <w:t xml:space="preserve"> and reading the map accordingly</w:t>
-      </w:r>
+        <w:t xml:space="preserve"> and reading the map </w:t>
+      </w:r>
+      <w:proofErr w:type="gramStart"/>
+      <w:r>
+        <w:rPr>
+          <w:rFonts w:eastAsiaTheme="minorHAnsi"/>
+          <w:sz w:val="24"/>
+          <w:szCs w:val="24"/>
+          <w:lang w:val="en-IN"/>
+        </w:rPr>
+        <w:t>accordingly</w:t>
+      </w:r>
+      <w:proofErr w:type="gramEnd"/>
     </w:p>
     <w:p>
       <w:pPr>
@@ -4431,6 +4671,7 @@
           <w:lang w:val="en-IN"/>
         </w:rPr>
       </w:pPr>
+      <w:proofErr w:type="gramStart"/>
       <w:r>
         <w:rPr>
           <w:rFonts w:eastAsiaTheme="minorHAnsi"/>
@@ -4440,6 +4681,7 @@
         </w:rPr>
         <w:t>Tests :</w:t>
       </w:r>
+      <w:proofErr w:type="gramEnd"/>
       <w:r>
         <w:rPr>
           <w:rFonts w:eastAsiaTheme="minorHAnsi"/>
@@ -4516,8 +4758,18 @@
           <w:sz w:val="28"/>
           <w:szCs w:val="28"/>
         </w:rPr>
-        <w:t>(Conquest or Domination) to save the map</w:t>
-      </w:r>
+        <w:t xml:space="preserve">(Conquest or Domination) to save the </w:t>
+      </w:r>
+      <w:proofErr w:type="gramStart"/>
+      <w:r>
+        <w:rPr>
+          <w:rFonts w:eastAsiaTheme="minorHAnsi"/>
+          <w:sz w:val="28"/>
+          <w:szCs w:val="28"/>
+        </w:rPr>
+        <w:t>map</w:t>
+      </w:r>
+      <w:proofErr w:type="gramEnd"/>
     </w:p>
     <w:p>
       <w:pPr>

</xml_diff>